<commit_message>
update class diagram utente, gestioneUtente
</commit_message>
<xml_diff>
--- a/Bozze/Bozze Object Model/Object Model_Utente.docx
+++ b/Bozze/Bozze Object Model/Object Model_Utente.docx
@@ -358,16 +358,6 @@
           <w:p>
             <w:proofErr w:type="spellStart"/>
             <w:r>
-              <w:t>ErrorLoginBoundary</w:t>
-            </w:r>
-            <w:proofErr w:type="spellEnd"/>
-          </w:p>
-          <w:p/>
-          <w:p/>
-          <w:p/>
-          <w:p>
-            <w:proofErr w:type="spellStart"/>
-            <w:r>
               <w:t>ConfermaBoundary</w:t>
             </w:r>
             <w:proofErr w:type="spellEnd"/>
@@ -405,13 +395,7 @@
           </w:p>
           <w:p/>
           <w:p/>
-          <w:p>
-            <w:proofErr w:type="spellStart"/>
-            <w:r>
-              <w:t>ErrorModificaBoundary</w:t>
-            </w:r>
-            <w:proofErr w:type="spellEnd"/>
-          </w:p>
+          <w:p/>
         </w:tc>
         <w:tc>
           <w:tcPr>
@@ -638,16 +622,7 @@
             </w:r>
             <w:proofErr w:type="spellEnd"/>
             <w:r>
-              <w:t xml:space="preserve"> rappresentante la </w:t>
-            </w:r>
-            <w:r>
-              <w:t>pagina</w:t>
-            </w:r>
-            <w:r>
-              <w:t xml:space="preserve"> di errore nei dati </w:t>
-            </w:r>
-            <w:r>
-              <w:t>durante la login</w:t>
+              <w:t xml:space="preserve"> rappresentate la pagina che conferma il successo dell’operazione</w:t>
             </w:r>
           </w:p>
           <w:p/>
@@ -661,7 +636,7 @@
             </w:r>
             <w:proofErr w:type="spellEnd"/>
             <w:r>
-              <w:t xml:space="preserve"> rappresentate la pagina che conferma il successo dell’operazione</w:t>
+              <w:t xml:space="preserve"> che permette all’utente di confermare un’operazione</w:t>
             </w:r>
           </w:p>
           <w:p/>
@@ -675,7 +650,7 @@
             </w:r>
             <w:proofErr w:type="spellEnd"/>
             <w:r>
-              <w:t xml:space="preserve"> che permette all’utente di confermare un’operazione</w:t>
+              <w:t xml:space="preserve"> che permette all’utente di effettuare una prenotazione di una riparazione</w:t>
             </w:r>
           </w:p>
           <w:p/>
@@ -689,38 +664,13 @@
             </w:r>
             <w:proofErr w:type="spellEnd"/>
             <w:r>
-              <w:t xml:space="preserve"> che permette all’utente di effettuare una prenotazione di una riparazione</w:t>
-            </w:r>
-          </w:p>
-          <w:p/>
-          <w:p>
-            <w:r>
-              <w:t xml:space="preserve">Il </w:t>
-            </w:r>
-            <w:proofErr w:type="spellStart"/>
-            <w:r>
-              <w:t>boundary</w:t>
-            </w:r>
-            <w:proofErr w:type="spellEnd"/>
-            <w:r>
               <w:t xml:space="preserve"> rappresentante la pagina della recensione</w:t>
             </w:r>
           </w:p>
-          <w:p/>
-          <w:p>
-            <w:r>
-              <w:t xml:space="preserve">Il </w:t>
-            </w:r>
-            <w:proofErr w:type="spellStart"/>
-            <w:r>
-              <w:t>boundary</w:t>
-            </w:r>
-            <w:proofErr w:type="spellEnd"/>
-            <w:r>
-              <w:t xml:space="preserve"> rappresentante la pagina di errore durante dei dati durante la modifica dei dati personali</w:t>
-            </w:r>
-          </w:p>
-          <w:p/>
+          <w:p>
+            <w:bookmarkStart w:id="0" w:name="_GoBack"/>
+            <w:bookmarkEnd w:id="0"/>
+          </w:p>
         </w:tc>
       </w:tr>
       <w:tr>
@@ -769,7 +719,6 @@
           <w:p>
             <w:proofErr w:type="spellStart"/>
             <w:r>
-              <w:lastRenderedPageBreak/>
               <w:t>ModificaDettagliControl</w:t>
             </w:r>
             <w:proofErr w:type="spellEnd"/>
@@ -808,8 +757,6 @@
           <w:p/>
           <w:p/>
           <w:p/>
-          <w:p/>
-          <w:p/>
           <w:p>
             <w:proofErr w:type="spellStart"/>
             <w:r>
@@ -833,28 +780,6 @@
           <w:p>
             <w:proofErr w:type="spellStart"/>
             <w:r>
-              <w:t>ErrorRegistrazioneControl</w:t>
-            </w:r>
-            <w:proofErr w:type="spellEnd"/>
-          </w:p>
-          <w:p/>
-          <w:p/>
-          <w:p/>
-          <w:p/>
-          <w:p/>
-          <w:p>
-            <w:proofErr w:type="spellStart"/>
-            <w:r>
-              <w:t>ErrorLoginControl</w:t>
-            </w:r>
-            <w:proofErr w:type="spellEnd"/>
-          </w:p>
-          <w:p/>
-          <w:p/>
-          <w:p/>
-          <w:p>
-            <w:proofErr w:type="spellStart"/>
-            <w:r>
               <w:t>RiparazioneControl</w:t>
             </w:r>
             <w:proofErr w:type="spellEnd"/>
@@ -879,26 +804,6 @@
             </w:r>
             <w:proofErr w:type="spellEnd"/>
           </w:p>
-          <w:p/>
-          <w:p/>
-          <w:p>
-            <w:proofErr w:type="spellStart"/>
-            <w:r>
-              <w:t>RecensioneControl</w:t>
-            </w:r>
-            <w:proofErr w:type="spellEnd"/>
-          </w:p>
-          <w:p/>
-          <w:p/>
-          <w:p>
-            <w:proofErr w:type="spellStart"/>
-            <w:r>
-              <w:t>ErroreModificaControl</w:t>
-            </w:r>
-            <w:proofErr w:type="spellEnd"/>
-          </w:p>
-          <w:p/>
-          <w:p/>
           <w:p/>
           <w:p/>
           <w:p>
@@ -927,25 +832,25 @@
           </w:p>
           <w:p>
             <w:r>
+              <w:t xml:space="preserve">Permette di gestire le operazioni relative alla </w:t>
+            </w:r>
+            <w:r>
+              <w:t>modifica</w:t>
+            </w:r>
+            <w:r>
+              <w:t xml:space="preserve"> di un account</w:t>
+            </w:r>
+          </w:p>
+          <w:p/>
+          <w:p>
+            <w:r>
+              <w:t>Permette di gestire le operazioni relative alla registrazione di un nuovo utente</w:t>
+            </w:r>
+          </w:p>
+          <w:p/>
+          <w:p>
+            <w:r>
               <w:lastRenderedPageBreak/>
-              <w:t xml:space="preserve">Permette di gestire le operazioni relative alla </w:t>
-            </w:r>
-            <w:r>
-              <w:t>modifica</w:t>
-            </w:r>
-            <w:r>
-              <w:t xml:space="preserve"> di un account</w:t>
-            </w:r>
-          </w:p>
-          <w:p/>
-          <w:p>
-            <w:r>
-              <w:t>Permette di gestire le operazioni relative alla registrazione di un nuovo utente</w:t>
-            </w:r>
-          </w:p>
-          <w:p/>
-          <w:p>
-            <w:r>
               <w:t>Permette di gestire le operazioni relative alla ricerca di un prodotto</w:t>
             </w:r>
           </w:p>
@@ -970,18 +875,6 @@
           <w:p/>
           <w:p>
             <w:r>
-              <w:t>Permette di gestire le operazioni relative ad un errore dei dati durante la registrazione di un nuovo utente</w:t>
-            </w:r>
-          </w:p>
-          <w:p/>
-          <w:p>
-            <w:r>
-              <w:t>Permette di gestire le operazioni relative ad un errore dei dati durante la login</w:t>
-            </w:r>
-          </w:p>
-          <w:p/>
-          <w:p>
-            <w:r>
               <w:t>Permette di gestire le operazioni relative allo stato della riparazione</w:t>
             </w:r>
           </w:p>
@@ -996,22 +889,6 @@
           <w:p>
             <w:r>
               <w:t>Permette di confermare o annullare un’operazione</w:t>
-            </w:r>
-          </w:p>
-          <w:p/>
-          <w:p>
-            <w:r>
-              <w:t>Permette di inserire una recensione</w:t>
-            </w:r>
-          </w:p>
-          <w:p/>
-          <w:p>
-            <w:r>
-              <w:t xml:space="preserve">Permette di gestire le operazioni relative ad un </w:t>
-            </w:r>
-            <w:r>
-              <w:lastRenderedPageBreak/>
-              <w:t>errore dei dati durante la modifica dei dati personali</w:t>
             </w:r>
           </w:p>
           <w:p/>
@@ -1051,8 +928,6 @@
           <w:b/>
         </w:rPr>
       </w:pPr>
-      <w:bookmarkStart w:id="0" w:name="_GoBack"/>
-      <w:bookmarkEnd w:id="0"/>
     </w:p>
     <w:sectPr>
       <w:pgSz w:w="11906" w:h="16838"/>

</xml_diff>

<commit_message>
update sequence diagram gstione utente
</commit_message>
<xml_diff>
--- a/Bozze/Bozze Object Model/Object Model_Utente.docx
+++ b/Bozze/Bozze Object Model/Object Model_Utente.docx
@@ -256,6 +256,17 @@
           <w:p>
             <w:proofErr w:type="spellStart"/>
             <w:r>
+              <w:t>VisualizzaDatiPersonaliBoundary</w:t>
+            </w:r>
+            <w:proofErr w:type="spellEnd"/>
+          </w:p>
+          <w:p/>
+          <w:p/>
+          <w:p/>
+          <w:p/>
+          <w:p>
+            <w:proofErr w:type="spellStart"/>
+            <w:r>
               <w:t>ModificaAccountBoundary</w:t>
             </w:r>
             <w:proofErr w:type="spellEnd"/>
@@ -294,7 +305,10 @@
           <w:p>
             <w:proofErr w:type="spellStart"/>
             <w:r>
-              <w:t>PrenotazioniRiparazioneBoundary</w:t>
+              <w:t>ProdottiRiparati</w:t>
+            </w:r>
+            <w:r>
+              <w:t>Boundary</w:t>
             </w:r>
             <w:proofErr w:type="spellEnd"/>
           </w:p>
@@ -314,7 +328,6 @@
           <w:p>
             <w:proofErr w:type="spellStart"/>
             <w:r>
-              <w:lastRenderedPageBreak/>
               <w:t>StatoRiparazioneBoundary</w:t>
             </w:r>
             <w:proofErr w:type="spellEnd"/>
@@ -399,6 +412,17 @@
           <w:p>
             <w:proofErr w:type="spellStart"/>
             <w:r>
+              <w:t>RiparazioniBoundary</w:t>
+            </w:r>
+            <w:proofErr w:type="spellEnd"/>
+          </w:p>
+          <w:p/>
+          <w:p/>
+          <w:p/>
+          <w:p/>
+          <w:p>
+            <w:proofErr w:type="spellStart"/>
+            <w:r>
               <w:t>SubmitRicercaBoundary</w:t>
             </w:r>
             <w:proofErr w:type="spellEnd"/>
@@ -449,7 +473,6 @@
           <w:p>
             <w:proofErr w:type="spellStart"/>
             <w:r>
-              <w:lastRenderedPageBreak/>
               <w:t>PressForPrenotareBoundary</w:t>
             </w:r>
             <w:proofErr w:type="spellEnd"/>
@@ -575,6 +598,22 @@
             </w:r>
             <w:proofErr w:type="spellEnd"/>
             <w:r>
+              <w:t xml:space="preserve"> che permette all’utente di accedere alla pagina in cui può visualizzare i propri dati personali</w:t>
+            </w:r>
+          </w:p>
+          <w:p/>
+          <w:p>
+            <w:bookmarkStart w:id="0" w:name="_GoBack"/>
+            <w:bookmarkEnd w:id="0"/>
+            <w:r>
+              <w:t xml:space="preserve">Il </w:t>
+            </w:r>
+            <w:proofErr w:type="spellStart"/>
+            <w:r>
+              <w:t>boundary</w:t>
+            </w:r>
+            <w:proofErr w:type="spellEnd"/>
+            <w:r>
               <w:t xml:space="preserve"> che permette all’utente loggato di modificare i dati relativi all’account </w:t>
             </w:r>
           </w:p>
@@ -617,7 +656,11 @@
             </w:r>
             <w:proofErr w:type="spellEnd"/>
             <w:r>
-              <w:t xml:space="preserve"> che permette ad un utente loggato di visualizzare le prenotazioni per le riparazioni effettuate</w:t>
+              <w:t xml:space="preserve"> che permette ad un utente loggato di </w:t>
+            </w:r>
+            <w:r>
+              <w:lastRenderedPageBreak/>
+              <w:t>visualizzare le prenotazioni per le riparazioni effettuate</w:t>
             </w:r>
           </w:p>
           <w:p/>
@@ -637,6 +680,153 @@
           <w:p/>
           <w:p>
             <w:r>
+              <w:t xml:space="preserve">Il </w:t>
+            </w:r>
+            <w:proofErr w:type="spellStart"/>
+            <w:r>
+              <w:t>boundary</w:t>
+            </w:r>
+            <w:proofErr w:type="spellEnd"/>
+            <w:r>
+              <w:t xml:space="preserve"> che permette ad un utente loggato di visualizzare lo stato della riparazione di un prodotto</w:t>
+            </w:r>
+          </w:p>
+          <w:p/>
+          <w:p>
+            <w:r>
+              <w:t xml:space="preserve">Il </w:t>
+            </w:r>
+            <w:proofErr w:type="spellStart"/>
+            <w:r>
+              <w:t>boundary</w:t>
+            </w:r>
+            <w:proofErr w:type="spellEnd"/>
+            <w:r>
+              <w:t xml:space="preserve"> rappresentante l’elenco dei prodotti corrispondenti alla ricerca effettuata</w:t>
+            </w:r>
+          </w:p>
+          <w:p/>
+          <w:p>
+            <w:r>
+              <w:t xml:space="preserve">Il </w:t>
+            </w:r>
+            <w:proofErr w:type="spellStart"/>
+            <w:r>
+              <w:t>boundary</w:t>
+            </w:r>
+            <w:proofErr w:type="spellEnd"/>
+            <w:r>
+              <w:t xml:space="preserve"> rappresentante la pagina dettagliata del prodotto</w:t>
+            </w:r>
+          </w:p>
+          <w:p/>
+          <w:p>
+            <w:r>
+              <w:t xml:space="preserve">Il </w:t>
+            </w:r>
+            <w:proofErr w:type="spellStart"/>
+            <w:r>
+              <w:t>boundary</w:t>
+            </w:r>
+            <w:proofErr w:type="spellEnd"/>
+            <w:r>
+              <w:t xml:space="preserve"> rappresentate la pagina che conferma il successo dell’operazione</w:t>
+            </w:r>
+          </w:p>
+          <w:p/>
+          <w:p>
+            <w:r>
+              <w:t xml:space="preserve">Il </w:t>
+            </w:r>
+            <w:proofErr w:type="spellStart"/>
+            <w:r>
+              <w:t>boundary</w:t>
+            </w:r>
+            <w:proofErr w:type="spellEnd"/>
+            <w:r>
+              <w:t xml:space="preserve"> che permette all’utente di confermare un’operazione</w:t>
+            </w:r>
+          </w:p>
+          <w:p/>
+          <w:p>
+            <w:r>
+              <w:t xml:space="preserve">Il </w:t>
+            </w:r>
+            <w:proofErr w:type="spellStart"/>
+            <w:r>
+              <w:t>boundary</w:t>
+            </w:r>
+            <w:proofErr w:type="spellEnd"/>
+            <w:r>
+              <w:t xml:space="preserve"> che permette all’utente di effettuare una prenotazione di una riparazione</w:t>
+            </w:r>
+          </w:p>
+          <w:p/>
+          <w:p>
+            <w:r>
+              <w:t xml:space="preserve">Il </w:t>
+            </w:r>
+            <w:proofErr w:type="spellStart"/>
+            <w:r>
+              <w:t>boundary</w:t>
+            </w:r>
+            <w:proofErr w:type="spellEnd"/>
+            <w:r>
+              <w:t xml:space="preserve"> </w:t>
+            </w:r>
+            <w:r>
+              <w:t xml:space="preserve">che permette all’utente di </w:t>
+            </w:r>
+            <w:r>
+              <w:t>aggiungere una recensione ad un prodotto</w:t>
+            </w:r>
+          </w:p>
+          <w:p/>
+          <w:p/>
+          <w:p>
+            <w:r>
+              <w:t xml:space="preserve">Il </w:t>
+            </w:r>
+            <w:proofErr w:type="spellStart"/>
+            <w:r>
+              <w:t>boundary</w:t>
+            </w:r>
+            <w:proofErr w:type="spellEnd"/>
+            <w:r>
+              <w:t xml:space="preserve"> che permette di accedere alla pagina che visualizza i prodotti prenotati</w:t>
+            </w:r>
+          </w:p>
+          <w:p/>
+          <w:p>
+            <w:r>
+              <w:t xml:space="preserve">Il </w:t>
+            </w:r>
+            <w:proofErr w:type="spellStart"/>
+            <w:r>
+              <w:t>boundary</w:t>
+            </w:r>
+            <w:proofErr w:type="spellEnd"/>
+            <w:r>
+              <w:t xml:space="preserve"> che permette di accedere alla pagina che visualizza i prodotti in riparazione</w:t>
+            </w:r>
+          </w:p>
+          <w:p/>
+          <w:p>
+            <w:r>
+              <w:t xml:space="preserve">Il </w:t>
+            </w:r>
+            <w:proofErr w:type="spellStart"/>
+            <w:r>
+              <w:t>boundary</w:t>
+            </w:r>
+            <w:proofErr w:type="spellEnd"/>
+            <w:r>
+              <w:t xml:space="preserve"> che permette di accedere alla pagina in cui vengono visualizzati i prodotti corrispondenti alla ricerca effettuata</w:t>
+            </w:r>
+          </w:p>
+          <w:p/>
+          <w:p>
+            <w:r>
               <w:lastRenderedPageBreak/>
               <w:t xml:space="preserve">Il </w:t>
             </w:r>
@@ -646,138 +836,6 @@
             </w:r>
             <w:proofErr w:type="spellEnd"/>
             <w:r>
-              <w:t xml:space="preserve"> che permette ad un utente loggato di visualizzare lo stato della riparazione di un prodotto</w:t>
-            </w:r>
-          </w:p>
-          <w:p/>
-          <w:p>
-            <w:r>
-              <w:t xml:space="preserve">Il </w:t>
-            </w:r>
-            <w:proofErr w:type="spellStart"/>
-            <w:r>
-              <w:t>boundary</w:t>
-            </w:r>
-            <w:proofErr w:type="spellEnd"/>
-            <w:r>
-              <w:t xml:space="preserve"> rappresentante l’elenco dei prodotti corrispondenti alla ricerca effettuata</w:t>
-            </w:r>
-          </w:p>
-          <w:p/>
-          <w:p>
-            <w:r>
-              <w:t xml:space="preserve">Il </w:t>
-            </w:r>
-            <w:proofErr w:type="spellStart"/>
-            <w:r>
-              <w:t>boundary</w:t>
-            </w:r>
-            <w:proofErr w:type="spellEnd"/>
-            <w:r>
-              <w:t xml:space="preserve"> rappresentante la pagina dettagliata del prodotto</w:t>
-            </w:r>
-          </w:p>
-          <w:p/>
-          <w:p>
-            <w:r>
-              <w:t xml:space="preserve">Il </w:t>
-            </w:r>
-            <w:proofErr w:type="spellStart"/>
-            <w:r>
-              <w:t>boundary</w:t>
-            </w:r>
-            <w:proofErr w:type="spellEnd"/>
-            <w:r>
-              <w:t xml:space="preserve"> rappresentate la pagina che conferma il successo dell’operazione</w:t>
-            </w:r>
-          </w:p>
-          <w:p/>
-          <w:p>
-            <w:r>
-              <w:t xml:space="preserve">Il </w:t>
-            </w:r>
-            <w:proofErr w:type="spellStart"/>
-            <w:r>
-              <w:t>boundary</w:t>
-            </w:r>
-            <w:proofErr w:type="spellEnd"/>
-            <w:r>
-              <w:t xml:space="preserve"> che permette all’utente di confermare un’operazione</w:t>
-            </w:r>
-          </w:p>
-          <w:p/>
-          <w:p>
-            <w:r>
-              <w:t xml:space="preserve">Il </w:t>
-            </w:r>
-            <w:proofErr w:type="spellStart"/>
-            <w:r>
-              <w:t>boundary</w:t>
-            </w:r>
-            <w:proofErr w:type="spellEnd"/>
-            <w:r>
-              <w:t xml:space="preserve"> che permette all’utente di effettuare una prenotazione di una riparazione</w:t>
-            </w:r>
-          </w:p>
-          <w:p/>
-          <w:p>
-            <w:r>
-              <w:t xml:space="preserve">Il </w:t>
-            </w:r>
-            <w:proofErr w:type="spellStart"/>
-            <w:r>
-              <w:t>boundary</w:t>
-            </w:r>
-            <w:proofErr w:type="spellEnd"/>
-            <w:r>
-              <w:t xml:space="preserve"> </w:t>
-            </w:r>
-            <w:r>
-              <w:t xml:space="preserve">che permette all’utente di </w:t>
-            </w:r>
-            <w:r>
-              <w:t>aggiungere una recensione ad un prodotto</w:t>
-            </w:r>
-          </w:p>
-          <w:p/>
-          <w:p>
-            <w:r>
-              <w:t xml:space="preserve">Il </w:t>
-            </w:r>
-            <w:proofErr w:type="spellStart"/>
-            <w:r>
-              <w:t>boundary</w:t>
-            </w:r>
-            <w:proofErr w:type="spellEnd"/>
-            <w:r>
-              <w:t xml:space="preserve"> che permette di accedere alla pagina che visualizza i prodotti prenotati</w:t>
-            </w:r>
-          </w:p>
-          <w:p/>
-          <w:p>
-            <w:r>
-              <w:t xml:space="preserve">Il </w:t>
-            </w:r>
-            <w:proofErr w:type="spellStart"/>
-            <w:r>
-              <w:t>boundary</w:t>
-            </w:r>
-            <w:proofErr w:type="spellEnd"/>
-            <w:r>
-              <w:t xml:space="preserve"> che permette di accedere alla pagina in cui vengono visualizzati i prodotti corrispondenti alla ricerca effettuata</w:t>
-            </w:r>
-          </w:p>
-          <w:p/>
-          <w:p>
-            <w:r>
-              <w:t xml:space="preserve">Il </w:t>
-            </w:r>
-            <w:proofErr w:type="spellStart"/>
-            <w:r>
-              <w:t>boundary</w:t>
-            </w:r>
-            <w:proofErr w:type="spellEnd"/>
-            <w:r>
               <w:t xml:space="preserve"> che permette di accedere alla pagina in cui vengono visualizzati i dettagli di uno specifico prodotto</w:t>
             </w:r>
           </w:p>
@@ -811,7 +869,6 @@
           </w:p>
           <w:p>
             <w:r>
-              <w:lastRenderedPageBreak/>
               <w:t xml:space="preserve">Il </w:t>
             </w:r>
             <w:proofErr w:type="spellStart"/>
@@ -950,6 +1007,7 @@
           <w:p>
             <w:proofErr w:type="spellStart"/>
             <w:r>
+              <w:lastRenderedPageBreak/>
               <w:t>VisualizzaDettaglioProdottoControl</w:t>
             </w:r>
             <w:proofErr w:type="spellEnd"/>
@@ -980,7 +1038,6 @@
           <w:p>
             <w:proofErr w:type="spellStart"/>
             <w:r>
-              <w:lastRenderedPageBreak/>
               <w:t>ConfermaOperazioneControl</w:t>
             </w:r>
             <w:proofErr w:type="spellEnd"/>
@@ -1054,6 +1111,7 @@
           <w:p/>
           <w:p>
             <w:r>
+              <w:lastRenderedPageBreak/>
               <w:t>Permette di gestire le operazioni relative ad un singolo prodotto</w:t>
             </w:r>
           </w:p>
@@ -1073,14 +1131,11 @@
           <w:p/>
           <w:p>
             <w:r>
-              <w:lastRenderedPageBreak/>
               <w:t>Permette di confermare o annullare un’operazione</w:t>
             </w:r>
           </w:p>
           <w:p/>
           <w:p>
-            <w:bookmarkStart w:id="0" w:name="_GoBack"/>
-            <w:bookmarkEnd w:id="0"/>
             <w:r>
               <w:t xml:space="preserve">Control che reindirizza ad un </w:t>
             </w:r>

</xml_diff>